<commit_message>
Pushing M1 Assignment 3/20/25
</commit_message>
<xml_diff>
--- a/module-1/Hasty_Module1.docx
+++ b/module-1/Hasty_Module1.docx
@@ -51,8 +51,67 @@
         </w:drawing>
       </w:r>
     </w:p>
+    <w:p>
+      <w:r>
+        <w:rPr>
+          <w:noProof/>
+        </w:rPr>
+        <w:drawing>
+          <wp:inline distT="0" distB="0" distL="0" distR="0" wp14:anchorId="623A0B1A" wp14:editId="05DF9B7C">
+            <wp:extent cx="5943600" cy="1778635"/>
+            <wp:effectExtent l="0" t="0" r="0" b="0"/>
+            <wp:docPr id="1331531221" name="Picture 4" descr="A screenshot of a computer&#10;&#10;AI-generated content may be incorrect."/>
+            <wp:cNvGraphicFramePr>
+              <a:graphicFrameLocks xmlns:a="http://schemas.openxmlformats.org/drawingml/2006/main" noChangeAspect="1"/>
+            </wp:cNvGraphicFramePr>
+            <a:graphic xmlns:a="http://schemas.openxmlformats.org/drawingml/2006/main">
+              <a:graphicData uri="http://schemas.openxmlformats.org/drawingml/2006/picture">
+                <pic:pic xmlns:pic="http://schemas.openxmlformats.org/drawingml/2006/picture">
+                  <pic:nvPicPr>
+                    <pic:cNvPr id="1331531221" name="Picture 4" descr="A screenshot of a computer&#10;&#10;AI-generated content may be incorrect."/>
+                    <pic:cNvPicPr/>
+                  </pic:nvPicPr>
+                  <pic:blipFill>
+                    <a:blip r:embed="rId7">
+                      <a:extLst>
+                        <a:ext uri="{28A0092B-C50C-407E-A947-70E740481C1C}">
+                          <a14:useLocalDpi xmlns:a14="http://schemas.microsoft.com/office/drawing/2010/main" val="0"/>
+                        </a:ext>
+                      </a:extLst>
+                    </a:blip>
+                    <a:stretch>
+                      <a:fillRect/>
+                    </a:stretch>
+                  </pic:blipFill>
+                  <pic:spPr>
+                    <a:xfrm>
+                      <a:off x="0" y="0"/>
+                      <a:ext cx="5943600" cy="1778635"/>
+                    </a:xfrm>
+                    <a:prstGeom prst="rect">
+                      <a:avLst/>
+                    </a:prstGeom>
+                  </pic:spPr>
+                </pic:pic>
+              </a:graphicData>
+            </a:graphic>
+          </wp:inline>
+        </w:drawing>
+      </w:r>
+    </w:p>
+    <w:p>
+      <w:hyperlink r:id="rId8" w:history="1">
+        <w:r>
+          <w:rPr>
+            <w:rStyle w:val="Hyperlink"/>
+          </w:rPr>
+          <w:t>https://github.com/bhasty95/csd-402.git</w:t>
+        </w:r>
+      </w:hyperlink>
+    </w:p>
+    <w:p/>
     <w:sectPr>
-      <w:headerReference w:type="default" r:id="rId7"/>
+      <w:headerReference w:type="default" r:id="rId9"/>
       <w:pgSz w:w="12240" w:h="15840"/>
       <w:pgMar w:top="1440" w:right="1440" w:bottom="1440" w:left="1440" w:header="720" w:footer="720" w:gutter="0"/>
       <w:cols w:space="720"/>

</xml_diff>